<commit_message>
Added the main train method and the update_network_parameters method which will update our weights and biases given a mini batch
</commit_message>
<xml_diff>
--- a/oursolution/Requirements.docx
+++ b/oursolution/Requirements.docx
@@ -268,10 +268,7 @@
         <w:t xml:space="preserve"> </w:t>
       </w:r>
       <w:r>
-        <w:t>-1/(sqrt(nc)</w:t>
-      </w:r>
-      <w:r>
-        <w:t xml:space="preserve">] where nc is the number of inputs for </w:t>
+        <w:t xml:space="preserve">-1/(sqrt(nc)] where nc is the number of inputs for </w:t>
       </w:r>
       <w:r>
         <w:rPr>
@@ -331,7 +328,15 @@
         </w:numPr>
       </w:pPr>
       <w:r>
-        <w:t>bprop will use computed activations by fprop and does the vakpropagation of the gradients from the cost to the input following precisely the steps derived in part 2</w:t>
+        <w:t>bprop will use computed activ</w:t>
+      </w:r>
+      <w:r>
+        <w:t xml:space="preserve">ations by fprop and does the back </w:t>
+      </w:r>
+      <w:bookmarkStart w:id="0" w:name="_GoBack"/>
+      <w:bookmarkEnd w:id="0"/>
+      <w:r>
+        <w:t>propagation of the gradients from the cost to the input following precisely the steps derived in part 2</w:t>
       </w:r>
     </w:p>
     <w:p/>
@@ -436,8 +441,6 @@
       <w:r>
         <w:t>Do a gradient descent using mini-batch.</w:t>
       </w:r>
-      <w:bookmarkStart w:id="0" w:name="_GoBack"/>
-      <w:bookmarkEnd w:id="0"/>
     </w:p>
     <w:p>
       <w:pPr>

</xml_diff>